<commit_message>
Added rep editor info into readme
</commit_message>
<xml_diff>
--- a/Pygilent_readme_230630.docx
+++ b/Pygilent_readme_230630.docx
@@ -10,6 +10,7 @@
           <w:szCs w:val="44"/>
         </w:rPr>
       </w:pPr>
+      <w:proofErr w:type="spellStart"/>
       <w:r>
         <w:rPr>
           <w:b/>
@@ -20,6 +21,7 @@
         </w:rPr>
         <w:t>Pygilent</w:t>
       </w:r>
+      <w:proofErr w:type="spellEnd"/>
     </w:p>
     <w:p>
       <w:pPr>
@@ -57,7 +59,15 @@
     </w:p>
     <w:p>
       <w:r>
-        <w:t>The Pygilent program</w:t>
+        <w:t xml:space="preserve">The </w:t>
+      </w:r>
+      <w:proofErr w:type="spellStart"/>
+      <w:r>
+        <w:t>Pygilent</w:t>
+      </w:r>
+      <w:proofErr w:type="spellEnd"/>
+      <w:r>
+        <w:t xml:space="preserve"> program</w:t>
       </w:r>
       <w:r>
         <w:t>s</w:t>
@@ -86,8 +96,13 @@
       <w:r>
         <w:t xml:space="preserve"> </w:t>
       </w:r>
-      <w:r>
-        <w:t xml:space="preserve">Pygilent_Ca </w:t>
+      <w:proofErr w:type="spellStart"/>
+      <w:r>
+        <w:t>Pygilent_Ca</w:t>
+      </w:r>
+      <w:proofErr w:type="spellEnd"/>
+      <w:r>
+        <w:t xml:space="preserve"> </w:t>
       </w:r>
       <w:r>
         <w:t xml:space="preserve">should be used to determine the concentration of one element (usually Ca) </w:t>
@@ -126,7 +141,15 @@
         <w:t>(diluted to the same Ca concentration)</w:t>
       </w:r>
       <w:r>
-        <w:t xml:space="preserve"> for the main TE ratio run. Pygilent_TE </w:t>
+        <w:t xml:space="preserve"> for the main TE ratio run. </w:t>
+      </w:r>
+      <w:proofErr w:type="spellStart"/>
+      <w:r>
+        <w:t>Pygilent_TE</w:t>
+      </w:r>
+      <w:proofErr w:type="spellEnd"/>
+      <w:r>
+        <w:t xml:space="preserve"> </w:t>
       </w:r>
       <w:r>
         <w:t xml:space="preserve">should be used to </w:t>
@@ -167,7 +190,15 @@
         <w:t xml:space="preserve">there are blocks of samples </w:t>
       </w:r>
       <w:r>
-        <w:t>with an inner layer of bracketing by bracketing standards</w:t>
+        <w:t xml:space="preserve">with an inner layer of </w:t>
+      </w:r>
+      <w:proofErr w:type="gramStart"/>
+      <w:r>
+        <w:t>bracketing by bracketing</w:t>
+      </w:r>
+      <w:proofErr w:type="gramEnd"/>
+      <w:r>
+        <w:t xml:space="preserve"> standards</w:t>
       </w:r>
       <w:r>
         <w:t>, then an outer layer of bracketing by blanks (see diagram below).</w:t>
@@ -235,9 +266,19 @@
             <w:pPr>
               <w:jc w:val="center"/>
             </w:pPr>
+            <w:proofErr w:type="spellStart"/>
             <w:r>
-              <w:t>Bracking stnd</w:t>
+              <w:t>Bracking</w:t>
             </w:r>
+            <w:proofErr w:type="spellEnd"/>
+            <w:r>
+              <w:t xml:space="preserve"> </w:t>
+            </w:r>
+            <w:proofErr w:type="spellStart"/>
+            <w:r>
+              <w:t>stnd</w:t>
+            </w:r>
+            <w:proofErr w:type="spellEnd"/>
           </w:p>
         </w:tc>
       </w:tr>
@@ -396,8 +437,13 @@
               <w:jc w:val="center"/>
             </w:pPr>
             <w:r>
-              <w:t>Bracketing stnd</w:t>
+              <w:t xml:space="preserve">Bracketing </w:t>
             </w:r>
+            <w:proofErr w:type="spellStart"/>
+            <w:r>
+              <w:t>stnd</w:t>
+            </w:r>
+            <w:proofErr w:type="spellEnd"/>
           </w:p>
         </w:tc>
       </w:tr>
@@ -490,21 +536,32 @@
           <w:szCs w:val="28"/>
         </w:rPr>
         <w:lastRenderedPageBreak/>
-        <w:t>Ca checks with Pygilent_Ca</w:t>
-      </w:r>
-    </w:p>
-    <w:p>
-      <w:pPr>
+        <w:t xml:space="preserve">Ca checks with </w:t>
+      </w:r>
+      <w:proofErr w:type="spellStart"/>
+      <w:r>
         <w:rPr>
           <w:b/>
           <w:bCs/>
-        </w:rPr>
-      </w:pPr>
-      <w:r>
+          <w:sz w:val="28"/>
+          <w:szCs w:val="28"/>
+        </w:rPr>
+        <w:t>Pygilent_Ca</w:t>
+      </w:r>
+      <w:proofErr w:type="spellEnd"/>
+    </w:p>
+    <w:p>
+      <w:pPr>
         <w:rPr>
           <w:b/>
           <w:bCs/>
         </w:rPr>
+      </w:pPr>
+      <w:r>
+        <w:rPr>
+          <w:b/>
+          <w:bCs/>
+        </w:rPr>
         <w:t>Overview</w:t>
       </w:r>
     </w:p>
@@ -525,7 +582,15 @@
         <w:t xml:space="preserve"> </w:t>
       </w:r>
       <w:r>
-        <w:t xml:space="preserve">After importing the data Pygilent_Ca </w:t>
+        <w:t xml:space="preserve">After importing the data </w:t>
+      </w:r>
+      <w:proofErr w:type="spellStart"/>
+      <w:r>
+        <w:t>Pygilent_Ca</w:t>
+      </w:r>
+      <w:proofErr w:type="spellEnd"/>
+      <w:r>
+        <w:t xml:space="preserve"> </w:t>
       </w:r>
       <w:r>
         <w:t xml:space="preserve">performs </w:t>
@@ -1003,10 +1068,26 @@
         <w:t xml:space="preserve">data will be </w:t>
       </w:r>
       <w:r>
-        <w:t xml:space="preserve">exported to the Pygilent_out folder (created if it </w:t>
-      </w:r>
-      <w:r>
-        <w:t>non-existant) with the suffix _Ca_</w:t>
+        <w:t xml:space="preserve">exported to the </w:t>
+      </w:r>
+      <w:proofErr w:type="spellStart"/>
+      <w:r>
+        <w:t>Pygilent_out</w:t>
+      </w:r>
+      <w:proofErr w:type="spellEnd"/>
+      <w:r>
+        <w:t xml:space="preserve"> folder (created if it </w:t>
+      </w:r>
+      <w:r>
+        <w:t>non-</w:t>
+      </w:r>
+      <w:proofErr w:type="spellStart"/>
+      <w:r>
+        <w:t>existant</w:t>
+      </w:r>
+      <w:proofErr w:type="spellEnd"/>
+      <w:r>
+        <w:t>) with the suffix _Ca_</w:t>
       </w:r>
       <w:r>
         <w:rPr>
@@ -1057,9 +1138,14 @@
           <w:numId w:val="4"/>
         </w:numPr>
       </w:pPr>
+      <w:proofErr w:type="spellStart"/>
       <w:r>
         <w:lastRenderedPageBreak/>
-        <w:t xml:space="preserve">CaConc (mM) </w:t>
+        <w:t>CaConc</w:t>
+      </w:r>
+      <w:proofErr w:type="spellEnd"/>
+      <w:r>
+        <w:t xml:space="preserve"> (mM) </w:t>
       </w:r>
       <w:r>
         <w:t>is the concentrations of all isotopes</w:t>
@@ -1083,7 +1169,15 @@
         </w:numPr>
       </w:pPr>
       <w:r>
-        <w:t>Undiluted CaConc (mM) is the same concentration data corrected to account for the dilution data entered in step 7 above.</w:t>
+        <w:t xml:space="preserve">Undiluted </w:t>
+      </w:r>
+      <w:proofErr w:type="spellStart"/>
+      <w:r>
+        <w:t>CaConc</w:t>
+      </w:r>
+      <w:proofErr w:type="spellEnd"/>
+      <w:r>
+        <w:t xml:space="preserve"> (mM) is the same concentration data corrected to account for the dilution data entered in step 7 above.</w:t>
       </w:r>
     </w:p>
     <w:p>
@@ -1095,7 +1189,23 @@
         </w:numPr>
       </w:pPr>
       <w:r>
-        <w:t>Vol smpl (ul)</w:t>
+        <w:t xml:space="preserve">Vol </w:t>
+      </w:r>
+      <w:proofErr w:type="spellStart"/>
+      <w:r>
+        <w:t>smpl</w:t>
+      </w:r>
+      <w:proofErr w:type="spellEnd"/>
+      <w:r>
+        <w:t xml:space="preserve"> (</w:t>
+      </w:r>
+      <w:proofErr w:type="spellStart"/>
+      <w:r>
+        <w:t>ul</w:t>
+      </w:r>
+      <w:proofErr w:type="spellEnd"/>
+      <w:r>
+        <w:t>)</w:t>
       </w:r>
       <w:r>
         <w:t xml:space="preserve"> </w:t>
@@ -1116,7 +1226,15 @@
         </w:numPr>
       </w:pPr>
       <w:r>
-        <w:t>Vol acid (ul) the volume of diluting acid required to matrix-match.</w:t>
+        <w:t>Vol acid (</w:t>
+      </w:r>
+      <w:proofErr w:type="spellStart"/>
+      <w:r>
+        <w:t>ul</w:t>
+      </w:r>
+      <w:proofErr w:type="spellEnd"/>
+      <w:r>
+        <w:t>) the volume of diluting acid required to matrix-match.</w:t>
       </w:r>
     </w:p>
     <w:p>
@@ -1165,7 +1283,15 @@
         <w:t xml:space="preserve">The </w:t>
       </w:r>
       <w:r>
-        <w:t xml:space="preserve">Agilent 8900 has two detector modes, pulse (P) and analog (A). </w:t>
+        <w:t xml:space="preserve">Agilent 8900 has two detector modes, pulse (P) and </w:t>
+      </w:r>
+      <w:proofErr w:type="spellStart"/>
+      <w:r>
+        <w:t>analog</w:t>
+      </w:r>
+      <w:proofErr w:type="spellEnd"/>
+      <w:r>
+        <w:t xml:space="preserve"> (A). </w:t>
       </w:r>
       <w:r>
         <w:t xml:space="preserve">In the acquisition method of the batch </w:t>
@@ -1340,7 +1466,15 @@
         <w:t>As a further fall-back in case all isotopes are unsuitable</w:t>
       </w:r>
       <w:r>
-        <w:t xml:space="preserve"> (i.e. the unlikely event where all isotopes </w:t>
+        <w:t xml:space="preserve"> (</w:t>
+      </w:r>
+      <w:proofErr w:type="gramStart"/>
+      <w:r>
+        <w:t>i.e.</w:t>
+      </w:r>
+      <w:proofErr w:type="gramEnd"/>
+      <w:r>
+        <w:t xml:space="preserve"> the unlikely event where all isotopes </w:t>
       </w:r>
       <w:r>
         <w:t>have different PA between standards and samples)</w:t>
@@ -1395,8 +1529,9 @@
           <w:sz w:val="28"/>
           <w:szCs w:val="28"/>
         </w:rPr>
-        <w:t xml:space="preserve"> with Pygilent_</w:t>
-      </w:r>
+        <w:t xml:space="preserve"> with </w:t>
+      </w:r>
+      <w:proofErr w:type="spellStart"/>
       <w:r>
         <w:rPr>
           <w:b/>
@@ -1404,21 +1539,31 @@
           <w:sz w:val="28"/>
           <w:szCs w:val="28"/>
         </w:rPr>
-        <w:t>TE</w:t>
-      </w:r>
-    </w:p>
-    <w:p>
-      <w:pPr>
+        <w:t>Pygilent_</w:t>
+      </w:r>
+      <w:r>
         <w:rPr>
           <w:b/>
           <w:bCs/>
-        </w:rPr>
-      </w:pPr>
-      <w:r>
+          <w:sz w:val="28"/>
+          <w:szCs w:val="28"/>
+        </w:rPr>
+        <w:t>TE</w:t>
+      </w:r>
+      <w:proofErr w:type="spellEnd"/>
+    </w:p>
+    <w:p>
+      <w:pPr>
         <w:rPr>
           <w:b/>
           <w:bCs/>
         </w:rPr>
+      </w:pPr>
+      <w:r>
+        <w:rPr>
+          <w:b/>
+          <w:bCs/>
+        </w:rPr>
         <w:t>Overview</w:t>
       </w:r>
     </w:p>
@@ -1463,7 +1608,15 @@
         <w:t xml:space="preserve"> the correct standard values are applied (more on this later). </w:t>
       </w:r>
       <w:r>
-        <w:t>In brief, the Pygilent_TE performs the following:</w:t>
+        <w:t xml:space="preserve">In brief, the </w:t>
+      </w:r>
+      <w:proofErr w:type="spellStart"/>
+      <w:r>
+        <w:t>Pygilent_TE</w:t>
+      </w:r>
+      <w:proofErr w:type="spellEnd"/>
+      <w:r>
+        <w:t xml:space="preserve"> performs the following:</w:t>
       </w:r>
     </w:p>
     <w:p>
@@ -1514,10 +1667,24 @@
         </w:numPr>
       </w:pPr>
       <w:r>
-        <w:t>Each sample and standard is blank corrected by linear interpolation</w:t>
-      </w:r>
-      <w:r>
-        <w:t xml:space="preserve"> then ratioed with the ratio isotope (typically Ca48)</w:t>
+        <w:t xml:space="preserve">Each sample and standard </w:t>
+      </w:r>
+      <w:r>
+        <w:t>are</w:t>
+      </w:r>
+      <w:r>
+        <w:t xml:space="preserve"> blank corrected by linear interpolation</w:t>
+      </w:r>
+      <w:r>
+        <w:t xml:space="preserve"> then ratioed with the </w:t>
+      </w:r>
+      <w:proofErr w:type="spellStart"/>
+      <w:r>
+        <w:t>ratio</w:t>
+      </w:r>
+      <w:proofErr w:type="spellEnd"/>
+      <w:r>
+        <w:t xml:space="preserve"> isotope (typically Ca48)</w:t>
       </w:r>
       <w:r>
         <w:t xml:space="preserve"> according to:</w:t>
@@ -2037,7 +2204,35 @@
         <w:rPr>
           <w:rFonts w:eastAsiaTheme="minorEastAsia"/>
         </w:rPr>
-        <w:t xml:space="preserve"> (bI and bII). </w:t>
+        <w:t xml:space="preserve"> (</w:t>
+      </w:r>
+      <w:proofErr w:type="spellStart"/>
+      <w:r>
+        <w:rPr>
+          <w:rFonts w:eastAsiaTheme="minorEastAsia"/>
+        </w:rPr>
+        <w:t>bI</w:t>
+      </w:r>
+      <w:proofErr w:type="spellEnd"/>
+      <w:r>
+        <w:rPr>
+          <w:rFonts w:eastAsiaTheme="minorEastAsia"/>
+        </w:rPr>
+        <w:t xml:space="preserve"> and </w:t>
+      </w:r>
+      <w:proofErr w:type="spellStart"/>
+      <w:r>
+        <w:rPr>
+          <w:rFonts w:eastAsiaTheme="minorEastAsia"/>
+        </w:rPr>
+        <w:t>bII</w:t>
+      </w:r>
+      <w:proofErr w:type="spellEnd"/>
+      <w:r>
+        <w:rPr>
+          <w:rFonts w:eastAsiaTheme="minorEastAsia"/>
+        </w:rPr>
+        <w:t xml:space="preserve">). </w:t>
       </w:r>
     </w:p>
     <w:p>
@@ -2055,7 +2250,23 @@
         <w:t xml:space="preserve">value of R is then corrected for </w:t>
       </w:r>
       <w:r>
-        <w:t>signal drift between bracketing standards (sI and sII) using the following equation:</w:t>
+        <w:t>signal drift between bracketing standards (</w:t>
+      </w:r>
+      <w:proofErr w:type="spellStart"/>
+      <w:r>
+        <w:t>sI</w:t>
+      </w:r>
+      <w:proofErr w:type="spellEnd"/>
+      <w:r>
+        <w:t xml:space="preserve"> and </w:t>
+      </w:r>
+      <w:proofErr w:type="spellStart"/>
+      <w:r>
+        <w:t>sII</w:t>
+      </w:r>
+      <w:proofErr w:type="spellEnd"/>
+      <w:r>
+        <w:t>) using the following equation:</w:t>
       </w:r>
     </w:p>
     <w:p>
@@ -2271,7 +2482,21 @@
         <w:rPr>
           <w:rFonts w:eastAsiaTheme="minorEastAsia"/>
         </w:rPr>
-        <w:t xml:space="preserve"> is the time the sample was analysed relative to the two bracketing standards (sI and sII).</w:t>
+        <w:t xml:space="preserve"> is the </w:t>
+      </w:r>
+      <w:proofErr w:type="gramStart"/>
+      <w:r>
+        <w:rPr>
+          <w:rFonts w:eastAsiaTheme="minorEastAsia"/>
+        </w:rPr>
+        <w:t>time</w:t>
+      </w:r>
+      <w:proofErr w:type="gramEnd"/>
+      <w:r>
+        <w:rPr>
+          <w:rFonts w:eastAsiaTheme="minorEastAsia"/>
+        </w:rPr>
+        <w:t xml:space="preserve"> the sample was analysed relative to the two bracketing standards (sI and sII).</w:t>
       </w:r>
     </w:p>
     <w:p>
@@ -5505,7 +5730,25 @@
           <w:sz w:val="20"/>
           <w:szCs w:val="20"/>
         </w:rPr>
-        <w:t xml:space="preserve">in the CPS between replicates of the analyte and ratio </w:t>
+        <w:t xml:space="preserve">in the CPS between replicates of the analyte and </w:t>
+      </w:r>
+      <w:proofErr w:type="spellStart"/>
+      <w:r>
+        <w:rPr>
+          <w:rFonts w:eastAsiaTheme="minorEastAsia"/>
+          <w:sz w:val="20"/>
+          <w:szCs w:val="20"/>
+        </w:rPr>
+        <w:t>ratio</w:t>
+      </w:r>
+      <w:proofErr w:type="spellEnd"/>
+      <w:r>
+        <w:rPr>
+          <w:rFonts w:eastAsiaTheme="minorEastAsia"/>
+          <w:sz w:val="20"/>
+          <w:szCs w:val="20"/>
+        </w:rPr>
+        <w:t xml:space="preserve"> </w:t>
       </w:r>
       <w:r>
         <w:rPr>
@@ -5579,7 +5822,25 @@
           <w:sz w:val="20"/>
           <w:szCs w:val="20"/>
         </w:rPr>
-        <w:t>CPS between replicates of the analyte and ratio isotope.</w:t>
+        <w:t xml:space="preserve">CPS between replicates of the analyte and </w:t>
+      </w:r>
+      <w:proofErr w:type="spellStart"/>
+      <w:r>
+        <w:rPr>
+          <w:rFonts w:eastAsiaTheme="minorEastAsia"/>
+          <w:sz w:val="20"/>
+          <w:szCs w:val="20"/>
+        </w:rPr>
+        <w:t>ratio</w:t>
+      </w:r>
+      <w:proofErr w:type="spellEnd"/>
+      <w:r>
+        <w:rPr>
+          <w:rFonts w:eastAsiaTheme="minorEastAsia"/>
+          <w:sz w:val="20"/>
+          <w:szCs w:val="20"/>
+        </w:rPr>
+        <w:t xml:space="preserve"> isotope.</w:t>
       </w:r>
     </w:p>
     <w:p>
@@ -5619,7 +5880,15 @@
         </w:numPr>
       </w:pPr>
       <w:r>
-        <w:t>The limit of detection (LoD) is calculated by</w:t>
+        <w:t>The limit of detection (</w:t>
+      </w:r>
+      <w:proofErr w:type="spellStart"/>
+      <w:r>
+        <w:t>LoD</w:t>
+      </w:r>
+      <w:proofErr w:type="spellEnd"/>
+      <w:r>
+        <w:t>) is calculated by</w:t>
       </w:r>
       <w:r>
         <w:t xml:space="preserve"> </w:t>
@@ -5663,8 +5932,13 @@
       <w:r>
         <w:t xml:space="preserve">. Then the </w:t>
       </w:r>
-      <w:r>
-        <w:t>LoD is calculated as the mean blank concentration plus three standard deviations of the blanks throughout the run.</w:t>
+      <w:proofErr w:type="spellStart"/>
+      <w:r>
+        <w:t>LoD</w:t>
+      </w:r>
+      <w:proofErr w:type="spellEnd"/>
+      <w:r>
+        <w:t xml:space="preserve"> is calculated as the mean blank concentration plus three standard deviations of the blanks throughout the run.</w:t>
       </w:r>
     </w:p>
     <w:p>
@@ -5773,16 +6047,16 @@
         <mc:AlternateContent>
           <mc:Choice Requires="wps">
             <w:drawing>
-              <wp:anchor distT="0" distB="0" distL="114300" distR="114300" simplePos="0" relativeHeight="251658240" behindDoc="0" locked="0" layoutInCell="1" allowOverlap="1" wp14:anchorId="4E28975D" wp14:editId="40FA61AF">
+              <wp:anchor distT="0" distB="0" distL="114300" distR="114300" simplePos="0" relativeHeight="251658240" behindDoc="0" locked="0" layoutInCell="1" allowOverlap="1" wp14:anchorId="4E28975D" wp14:editId="6A4C7FD2">
                 <wp:simplePos x="0" y="0"/>
                 <wp:positionH relativeFrom="column">
                   <wp:posOffset>-167640</wp:posOffset>
                 </wp:positionH>
                 <wp:positionV relativeFrom="paragraph">
-                  <wp:posOffset>97790</wp:posOffset>
+                  <wp:posOffset>93980</wp:posOffset>
                 </wp:positionV>
-                <wp:extent cx="6096000" cy="6126480"/>
-                <wp:effectExtent l="22860" t="26670" r="24765" b="19050"/>
+                <wp:extent cx="6096000" cy="6457950"/>
+                <wp:effectExtent l="19050" t="19050" r="19050" b="19050"/>
                 <wp:wrapNone/>
                 <wp:docPr id="1629757780" name="Rectangle 6"/>
                 <wp:cNvGraphicFramePr>
@@ -5797,7 +6071,7 @@
                       <wps:spPr bwMode="auto">
                         <a:xfrm>
                           <a:off x="0" y="0"/>
-                          <a:ext cx="6096000" cy="6126480"/>
+                          <a:ext cx="6096000" cy="6457950"/>
                         </a:xfrm>
                         <a:prstGeom prst="rect">
                           <a:avLst/>
@@ -5841,7 +6115,7 @@
           </mc:Choice>
           <mc:Fallback>
             <w:pict>
-              <v:rect w14:anchorId="5B28E801" id="Rectangle 6" o:spid="_x0000_s1026" style="position:absolute;margin-left:-13.2pt;margin-top:7.7pt;width:480pt;height:482.4pt;z-index:251658240;visibility:visible;mso-wrap-style:square;mso-width-percent:0;mso-height-percent:0;mso-wrap-distance-left:9pt;mso-wrap-distance-top:0;mso-wrap-distance-right:9pt;mso-wrap-distance-bottom:0;mso-position-horizontal:absolute;mso-position-horizontal-relative:text;mso-position-vertical:absolute;mso-position-vertical-relative:text;mso-width-percent:0;mso-height-percent:0;mso-width-relative:page;mso-height-relative:page;v-text-anchor:top" o:gfxdata="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" filled="f" strokecolor="#4472c4 [3204]" strokeweight="2.75pt"/>
+              <v:rect w14:anchorId="28B89E7A" id="Rectangle 6" o:spid="_x0000_s1026" style="position:absolute;margin-left:-13.2pt;margin-top:7.4pt;width:480pt;height:508.5pt;z-index:251658240;visibility:visible;mso-wrap-style:square;mso-width-percent:0;mso-height-percent:0;mso-wrap-distance-left:9pt;mso-wrap-distance-top:0;mso-wrap-distance-right:9pt;mso-wrap-distance-bottom:0;mso-position-horizontal:absolute;mso-position-horizontal-relative:text;mso-position-vertical:absolute;mso-position-vertical-relative:text;mso-width-percent:0;mso-height-percent:0;mso-width-relative:page;mso-height-relative:page;v-text-anchor:top" o:gfxdata="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" filled="f" strokecolor="#4472c4 [3204]" strokeweight="2.75pt"/>
             </w:pict>
           </mc:Fallback>
         </mc:AlternateContent>
@@ -5877,7 +6151,15 @@
         </w:numPr>
       </w:pPr>
       <w:r>
-        <w:t>Select all the blanks within the batch you want included in the blank correction. Press Submit.</w:t>
+        <w:t xml:space="preserve">Choose the </w:t>
+      </w:r>
+      <w:proofErr w:type="spellStart"/>
+      <w:r>
+        <w:t>ratio</w:t>
+      </w:r>
+      <w:proofErr w:type="spellEnd"/>
+      <w:r>
+        <w:t xml:space="preserve"> isotope for each gas mode. </w:t>
       </w:r>
     </w:p>
     <w:p>
@@ -5889,7 +6171,82 @@
         </w:numPr>
       </w:pPr>
       <w:r>
-        <w:t xml:space="preserve">This window shows the blank counts throughout the batch. Use the drop-down menu to view select which isotope to view. Click on data points to select them for removal (used to remove outliers). Click submit to continue. </w:t>
+        <w:t>Choose whether you would like to open the replicate editor. This is an advanced option that will allow you to remove replicates from the sequence.</w:t>
+      </w:r>
+    </w:p>
+    <w:p>
+      <w:pPr>
+        <w:pStyle w:val="ListParagraph"/>
+        <w:numPr>
+          <w:ilvl w:val="1"/>
+          <w:numId w:val="6"/>
+        </w:numPr>
+      </w:pPr>
+      <w:r>
+        <w:t>The first option you have is whether to remove all of a selection of replicates (</w:t>
+      </w:r>
+      <w:proofErr w:type="gramStart"/>
+      <w:r>
+        <w:t>e.g.</w:t>
+      </w:r>
+      <w:proofErr w:type="gramEnd"/>
+      <w:r>
+        <w:t xml:space="preserve"> the first and third replicate) from the batch. This is useful if there is some drift that is prevalent throughout the </w:t>
+      </w:r>
+      <w:proofErr w:type="gramStart"/>
+      <w:r>
+        <w:t>batch, but</w:t>
+      </w:r>
+      <w:proofErr w:type="gramEnd"/>
+      <w:r>
+        <w:t xml:space="preserve"> should hopefully rarely be used.</w:t>
+      </w:r>
+    </w:p>
+    <w:p>
+      <w:pPr>
+        <w:pStyle w:val="ListParagraph"/>
+        <w:numPr>
+          <w:ilvl w:val="1"/>
+          <w:numId w:val="6"/>
+        </w:numPr>
+      </w:pPr>
+      <w:r>
+        <w:t>Next, if there are any samples that have a mixture of both P and A detection modes within a given isotope, then these will be displayed in a table. You will be asked if you would like to automatically remove the outliers, which in this case means replicates from whichever is the minority detector mode in that isotope and sample.</w:t>
+      </w:r>
+    </w:p>
+    <w:p>
+      <w:pPr>
+        <w:pStyle w:val="ListParagraph"/>
+        <w:numPr>
+          <w:ilvl w:val="1"/>
+          <w:numId w:val="6"/>
+        </w:numPr>
+      </w:pPr>
+      <w:r>
+        <w:t>Next you will be asked to select the samples from which you want to edit replicates. Some samples may already be selected by default, these samples contain outliers that may be worth looking at.</w:t>
+      </w:r>
+    </w:p>
+    <w:p>
+      <w:pPr>
+        <w:pStyle w:val="ListParagraph"/>
+        <w:numPr>
+          <w:ilvl w:val="1"/>
+          <w:numId w:val="6"/>
+        </w:numPr>
+      </w:pPr>
+      <w:r>
+        <w:t xml:space="preserve">The following window will pop-up once for each of the samples you just selected, sequentially starting from the earliest in the batch. The sample currently being viewed is highlighted in yellow within the table in the bottom right corner. In the top-right corner there is a table showing the isotopes within the current sample that </w:t>
+      </w:r>
+      <w:r>
+        <w:t>have outliers (either outliers in the counts or mixtures of P/A detector modes). Choose an isotope to view from the drop-down menu in the top-left corner. Omit a replicate by clicking on it until it turns red. This will only omit the replicate for that isotope only. However, if you omit a replicate from one of the ratio isotopes (</w:t>
+      </w:r>
+      <w:proofErr w:type="gramStart"/>
+      <w:r>
+        <w:t>e.g.</w:t>
+      </w:r>
+      <w:proofErr w:type="gramEnd"/>
+      <w:r>
+        <w:t xml:space="preserve"> Ca48) then that replicate will also be omitted from all isotopes within the same gas mode. This latter omission won’t appear on the graphs. </w:t>
       </w:r>
     </w:p>
     <w:p>
@@ -5901,7 +6258,7 @@
         </w:numPr>
       </w:pPr>
       <w:r>
-        <w:t>Select all the bracketing standards within the batch. Click submit.</w:t>
+        <w:t>Select all the blanks within the batch you want included in the blank correction. Press Submit.</w:t>
       </w:r>
     </w:p>
     <w:p>
@@ -5913,7 +6270,7 @@
         </w:numPr>
       </w:pPr>
       <w:r>
-        <w:t>The same as step (3) but with the bracketing standards. Select those you want omitted from the processing. Submit to continue.</w:t>
+        <w:t xml:space="preserve">This window shows the blank counts throughout the batch. Use the drop-down menu to view select which isotope to view. Click on data points to select them for removal (used to remove outliers). Click submit to continue. </w:t>
       </w:r>
     </w:p>
     <w:p>
@@ -5925,19 +6282,7 @@
         </w:numPr>
       </w:pPr>
       <w:r>
-        <w:t>Choose the</w:t>
-      </w:r>
-      <w:r>
-        <w:t xml:space="preserve"> ratio</w:t>
-      </w:r>
-      <w:r>
-        <w:t xml:space="preserve"> isotope</w:t>
-      </w:r>
-      <w:r>
-        <w:t xml:space="preserve"> for each gas mode</w:t>
-      </w:r>
-      <w:r>
-        <w:t xml:space="preserve">. </w:t>
+        <w:t>Select all the bracketing standards within the batch. Click submit.</w:t>
       </w:r>
     </w:p>
     <w:p>
@@ -5949,19 +6294,7 @@
         </w:numPr>
       </w:pPr>
       <w:r>
-        <w:t xml:space="preserve">Choose the calibration approach (calibration curve is recommended if </w:t>
-      </w:r>
-      <w:r>
-        <w:t>enough calibration standards have been included in the batch.</w:t>
-      </w:r>
-      <w:r>
-        <w:t xml:space="preserve"> Note, that </w:t>
-      </w:r>
-      <w:r>
-        <w:t xml:space="preserve">if calibration curve is selected then </w:t>
-      </w:r>
-      <w:r>
-        <w:t>both the single-point and calibration curve data will be available in the final full output.</w:t>
+        <w:t>The same as step (3) but with the bracketing standards. Select those you want omitted from the processing. Submit to continue.</w:t>
       </w:r>
     </w:p>
     <w:p>
@@ -5973,268 +6306,6 @@
         </w:numPr>
       </w:pPr>
       <w:r>
-        <w:t>(Calibration curve only) Select the names of the calibrants.</w:t>
-      </w:r>
-    </w:p>
-    <w:p>
-      <w:pPr>
-        <w:pStyle w:val="ListParagraph"/>
-        <w:numPr>
-          <w:ilvl w:val="0"/>
-          <w:numId w:val="6"/>
-        </w:numPr>
-      </w:pPr>
-      <w:r>
-        <w:t xml:space="preserve">(Calibration curve only) </w:t>
-      </w:r>
-      <w:r>
-        <w:t xml:space="preserve">Make sure all calibrants are selected in the batch order. Note, </w:t>
-      </w:r>
-      <w:r>
-        <w:t xml:space="preserve">by default </w:t>
-      </w:r>
-      <w:r>
-        <w:t>the program will try to find adjacent calibrants but may miss some out if they are not adjacent.</w:t>
-      </w:r>
-    </w:p>
-    <w:p>
-      <w:pPr>
-        <w:pStyle w:val="ListParagraph"/>
-        <w:numPr>
-          <w:ilvl w:val="0"/>
-          <w:numId w:val="6"/>
-        </w:numPr>
-      </w:pPr>
-      <w:r>
-        <w:t xml:space="preserve">(Calibration curve only) </w:t>
-      </w:r>
-      <w:r>
-        <w:t xml:space="preserve">Assign each </w:t>
-      </w:r>
-      <w:r>
-        <w:t xml:space="preserve">standard </w:t>
-      </w:r>
-      <w:r>
-        <w:t>to a named standard from stndvals.csv.</w:t>
-      </w:r>
-    </w:p>
-    <w:p>
-      <w:pPr>
-        <w:pStyle w:val="ListParagraph"/>
-        <w:numPr>
-          <w:ilvl w:val="0"/>
-          <w:numId w:val="6"/>
-        </w:numPr>
-      </w:pPr>
-      <w:r>
-        <w:t>(Single-point only) assign the bracketing standard to a named standard from stndvals.csv.</w:t>
-      </w:r>
-    </w:p>
-    <w:p>
-      <w:pPr>
-        <w:pStyle w:val="ListParagraph"/>
-        <w:numPr>
-          <w:ilvl w:val="0"/>
-          <w:numId w:val="6"/>
-        </w:numPr>
-      </w:pPr>
-      <w:r>
-        <w:t xml:space="preserve">(Calibration curve only) This window </w:t>
-      </w:r>
-      <w:r>
-        <w:t xml:space="preserve">plots the calibration curve for each isotope, which can be changed using the drop-down menu at the top. Select data points to omit them from the curve (outliers). Note, </w:t>
-      </w:r>
-      <w:r>
-        <w:t xml:space="preserve">unlike the other data removal figures, here the removal is isotope-specific. </w:t>
-      </w:r>
-    </w:p>
-    <w:p>
-      <w:pPr>
-        <w:pStyle w:val="ListParagraph"/>
-        <w:numPr>
-          <w:ilvl w:val="0"/>
-          <w:numId w:val="6"/>
-        </w:numPr>
-      </w:pPr>
-      <w:r>
-        <w:t xml:space="preserve">Select named standards from stndvals.csv to include as long-term precision data in the output file. </w:t>
-      </w:r>
-      <w:r>
-        <w:t xml:space="preserve">For our analysis we typically use 8301f / 8301c. </w:t>
-      </w:r>
-    </w:p>
-    <w:p>
-      <w:pPr>
-        <w:pStyle w:val="ListParagraph"/>
-        <w:numPr>
-          <w:ilvl w:val="0"/>
-          <w:numId w:val="6"/>
-        </w:numPr>
-      </w:pPr>
-      <w:r>
-        <w:t>(Optional) Enter a name for the output files.</w:t>
-      </w:r>
-    </w:p>
-    <w:p>
-      <w:pPr>
-        <w:pStyle w:val="ListParagraph"/>
-        <w:numPr>
-          <w:ilvl w:val="0"/>
-          <w:numId w:val="6"/>
-        </w:numPr>
-      </w:pPr>
-      <w:r>
-        <w:t xml:space="preserve">Confirm whether you would </w:t>
-      </w:r>
-      <w:r>
-        <w:t>like figures</w:t>
-      </w:r>
-      <w:r>
-        <w:t xml:space="preserve"> of long-term trends</w:t>
-      </w:r>
-      <w:r>
-        <w:t xml:space="preserve"> to be produce</w:t>
-      </w:r>
-      <w:r>
-        <w:t>d.</w:t>
-      </w:r>
-    </w:p>
-    <w:p>
-      <w:pPr>
-        <w:pStyle w:val="ListParagraph"/>
-        <w:numPr>
-          <w:ilvl w:val="0"/>
-          <w:numId w:val="6"/>
-        </w:numPr>
-      </w:pPr>
-      <w:r>
-        <w:t>(</w:t>
-      </w:r>
-      <w:r>
-        <w:t xml:space="preserve">If </w:t>
-      </w:r>
-      <w:r>
-        <w:t>‘Yes’</w:t>
-      </w:r>
-      <w:r>
-        <w:t xml:space="preserve"> to figures) C</w:t>
-      </w:r>
-      <w:r>
-        <w:t>hoose either Blanks</w:t>
-      </w:r>
-      <w:r>
-        <w:t xml:space="preserve"> CPS</w:t>
-      </w:r>
-      <w:r>
-        <w:t xml:space="preserve"> </w:t>
-      </w:r>
-      <w:r>
-        <w:t>or a named standard from stndvals.csv to pl</w:t>
-      </w:r>
-      <w:r>
-        <w:t>ot</w:t>
-      </w:r>
-      <w:r>
-        <w:t xml:space="preserve">. </w:t>
-      </w:r>
-    </w:p>
-    <w:p>
-      <w:pPr>
-        <w:pStyle w:val="ListParagraph"/>
-        <w:numPr>
-          <w:ilvl w:val="1"/>
-          <w:numId w:val="6"/>
-        </w:numPr>
-      </w:pPr>
-      <w:r>
-        <w:rPr>
-          <w:noProof/>
-        </w:rPr>
-        <mc:AlternateContent>
-          <mc:Choice Requires="wps">
-            <w:drawing>
-              <wp:anchor distT="0" distB="0" distL="114300" distR="114300" simplePos="0" relativeHeight="251661312" behindDoc="0" locked="0" layoutInCell="1" allowOverlap="1" wp14:anchorId="3A85C1DA" wp14:editId="37162DCD">
-                <wp:simplePos x="0" y="0"/>
-                <wp:positionH relativeFrom="column">
-                  <wp:posOffset>-222885</wp:posOffset>
-                </wp:positionH>
-                <wp:positionV relativeFrom="paragraph">
-                  <wp:posOffset>435610</wp:posOffset>
-                </wp:positionV>
-                <wp:extent cx="6219190" cy="358140"/>
-                <wp:effectExtent l="5715" t="11430" r="13970" b="11430"/>
-                <wp:wrapNone/>
-                <wp:docPr id="2100910553" name="Rectangle 10"/>
-                <wp:cNvGraphicFramePr>
-                  <a:graphicFrameLocks xmlns:a="http://schemas.openxmlformats.org/drawingml/2006/main"/>
-                </wp:cNvGraphicFramePr>
-                <a:graphic xmlns:a="http://schemas.openxmlformats.org/drawingml/2006/main">
-                  <a:graphicData uri="http://schemas.microsoft.com/office/word/2010/wordprocessingShape">
-                    <wps:wsp>
-                      <wps:cNvSpPr>
-                        <a:spLocks noChangeArrowheads="1"/>
-                      </wps:cNvSpPr>
-                      <wps:spPr bwMode="auto">
-                        <a:xfrm>
-                          <a:off x="0" y="0"/>
-                          <a:ext cx="6219190" cy="358140"/>
-                        </a:xfrm>
-                        <a:prstGeom prst="rect">
-                          <a:avLst/>
-                        </a:prstGeom>
-                        <a:solidFill>
-                          <a:schemeClr val="bg1">
-                            <a:lumMod val="100000"/>
-                            <a:lumOff val="0"/>
-                          </a:schemeClr>
-                        </a:solidFill>
-                        <a:ln w="9525">
-                          <a:solidFill>
-                            <a:srgbClr val="FFFFFF"/>
-                          </a:solidFill>
-                          <a:miter lim="800000"/>
-                          <a:headEnd/>
-                          <a:tailEnd/>
-                        </a:ln>
-                      </wps:spPr>
-                      <wps:bodyPr rot="0" vert="horz" wrap="square" lIns="91440" tIns="45720" rIns="91440" bIns="45720" anchor="t" anchorCtr="0" upright="1">
-                        <a:noAutofit/>
-                      </wps:bodyPr>
-                    </wps:wsp>
-                  </a:graphicData>
-                </a:graphic>
-                <wp14:sizeRelH relativeFrom="page">
-                  <wp14:pctWidth>0</wp14:pctWidth>
-                </wp14:sizeRelH>
-                <wp14:sizeRelV relativeFrom="page">
-                  <wp14:pctHeight>0</wp14:pctHeight>
-                </wp14:sizeRelV>
-              </wp:anchor>
-            </w:drawing>
-          </mc:Choice>
-          <mc:Fallback>
-            <w:pict>
-              <v:rect w14:anchorId="13A3272B" id="Rectangle 10" o:spid="_x0000_s1026" style="position:absolute;margin-left:-17.55pt;margin-top:34.3pt;width:489.7pt;height:28.2pt;z-index:251661312;visibility:visible;mso-wrap-style:square;mso-width-percent:0;mso-height-percent:0;mso-wrap-distance-left:9pt;mso-wrap-distance-top:0;mso-wrap-distance-right:9pt;mso-wrap-distance-bottom:0;mso-position-horizontal:absolute;mso-position-horizontal-relative:text;mso-position-vertical:absolute;mso-position-vertical-relative:text;mso-width-percent:0;mso-height-percent:0;mso-width-relative:page;mso-height-relative:page;v-text-anchor:top" o:gfxdata="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" fillcolor="white [3212]" strokecolor="white"/>
-            </w:pict>
-          </mc:Fallback>
-        </mc:AlternateContent>
-      </w:r>
-      <w:r>
-        <w:t>Blanks CPS gives the raw blank count variability from AgilentArchive.csv</w:t>
-      </w:r>
-      <w:r>
-        <w:t xml:space="preserve"> with outliers removed and highlights the data from this batch. </w:t>
-      </w:r>
-    </w:p>
-    <w:p>
-      <w:pPr>
-        <w:pStyle w:val="ListParagraph"/>
-        <w:numPr>
-          <w:ilvl w:val="1"/>
-          <w:numId w:val="6"/>
-        </w:numPr>
-      </w:pPr>
-      <w:r>
         <w:rPr>
           <w:noProof/>
         </w:rPr>
@@ -6242,89 +6313,16 @@
         <mc:AlternateContent>
           <mc:Choice Requires="wps">
             <w:drawing>
-              <wp:anchor distT="0" distB="0" distL="114300" distR="114300" simplePos="0" relativeHeight="251662336" behindDoc="0" locked="0" layoutInCell="1" allowOverlap="1" wp14:anchorId="3A85C1DA" wp14:editId="50229B1F">
+              <wp:anchor distT="0" distB="0" distL="114300" distR="114300" simplePos="0" relativeHeight="251660288" behindDoc="0" locked="0" layoutInCell="1" allowOverlap="1" wp14:anchorId="4E28975D" wp14:editId="3BED9CF7">
                 <wp:simplePos x="0" y="0"/>
                 <wp:positionH relativeFrom="column">
-                  <wp:posOffset>-233045</wp:posOffset>
+                  <wp:posOffset>-140970</wp:posOffset>
                 </wp:positionH>
                 <wp:positionV relativeFrom="paragraph">
-                  <wp:posOffset>-181610</wp:posOffset>
+                  <wp:posOffset>-60960</wp:posOffset>
                 </wp:positionV>
-                <wp:extent cx="6219190" cy="160655"/>
-                <wp:effectExtent l="5080" t="8890" r="5080" b="11430"/>
-                <wp:wrapNone/>
-                <wp:docPr id="2035484431" name="Rectangle 11"/>
-                <wp:cNvGraphicFramePr>
-                  <a:graphicFrameLocks xmlns:a="http://schemas.openxmlformats.org/drawingml/2006/main"/>
-                </wp:cNvGraphicFramePr>
-                <a:graphic xmlns:a="http://schemas.openxmlformats.org/drawingml/2006/main">
-                  <a:graphicData uri="http://schemas.microsoft.com/office/word/2010/wordprocessingShape">
-                    <wps:wsp>
-                      <wps:cNvSpPr>
-                        <a:spLocks noChangeArrowheads="1"/>
-                      </wps:cNvSpPr>
-                      <wps:spPr bwMode="auto">
-                        <a:xfrm>
-                          <a:off x="0" y="0"/>
-                          <a:ext cx="6219190" cy="160655"/>
-                        </a:xfrm>
-                        <a:prstGeom prst="rect">
-                          <a:avLst/>
-                        </a:prstGeom>
-                        <a:solidFill>
-                          <a:schemeClr val="bg1">
-                            <a:lumMod val="100000"/>
-                            <a:lumOff val="0"/>
-                          </a:schemeClr>
-                        </a:solidFill>
-                        <a:ln w="9525">
-                          <a:solidFill>
-                            <a:srgbClr val="FFFFFF"/>
-                          </a:solidFill>
-                          <a:miter lim="800000"/>
-                          <a:headEnd/>
-                          <a:tailEnd/>
-                        </a:ln>
-                      </wps:spPr>
-                      <wps:bodyPr rot="0" vert="horz" wrap="square" lIns="91440" tIns="45720" rIns="91440" bIns="45720" anchor="t" anchorCtr="0" upright="1">
-                        <a:noAutofit/>
-                      </wps:bodyPr>
-                    </wps:wsp>
-                  </a:graphicData>
-                </a:graphic>
-                <wp14:sizeRelH relativeFrom="page">
-                  <wp14:pctWidth>0</wp14:pctWidth>
-                </wp14:sizeRelH>
-                <wp14:sizeRelV relativeFrom="page">
-                  <wp14:pctHeight>0</wp14:pctHeight>
-                </wp14:sizeRelV>
-              </wp:anchor>
-            </w:drawing>
-          </mc:Choice>
-          <mc:Fallback>
-            <w:pict>
-              <v:rect w14:anchorId="07C9E671" id="Rectangle 11" o:spid="_x0000_s1026" style="position:absolute;margin-left:-18.35pt;margin-top:-14.3pt;width:489.7pt;height:12.65pt;z-index:251662336;visibility:visible;mso-wrap-style:square;mso-width-percent:0;mso-height-percent:0;mso-wrap-distance-left:9pt;mso-wrap-distance-top:0;mso-wrap-distance-right:9pt;mso-wrap-distance-bottom:0;mso-position-horizontal:absolute;mso-position-horizontal-relative:text;mso-position-vertical:absolute;mso-position-vertical-relative:text;mso-width-percent:0;mso-height-percent:0;mso-width-relative:page;mso-height-relative:page;v-text-anchor:top" o:gfxdata="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" fillcolor="white [3212]" strokecolor="white"/>
-            </w:pict>
-          </mc:Fallback>
-        </mc:AlternateContent>
-      </w:r>
-      <w:r>
-        <w:rPr>
-          <w:noProof/>
-        </w:rPr>
-        <mc:AlternateContent>
-          <mc:Choice Requires="wps">
-            <w:drawing>
-              <wp:anchor distT="0" distB="0" distL="114300" distR="114300" simplePos="0" relativeHeight="251660288" behindDoc="0" locked="0" layoutInCell="1" allowOverlap="1" wp14:anchorId="4E28975D" wp14:editId="14A646C1">
-                <wp:simplePos x="0" y="0"/>
-                <wp:positionH relativeFrom="column">
-                  <wp:posOffset>-144780</wp:posOffset>
-                </wp:positionH>
-                <wp:positionV relativeFrom="paragraph">
-                  <wp:posOffset>-91440</wp:posOffset>
-                </wp:positionV>
-                <wp:extent cx="6096000" cy="2004060"/>
-                <wp:effectExtent l="26670" t="22860" r="20955" b="20955"/>
+                <wp:extent cx="6096000" cy="5650230"/>
+                <wp:effectExtent l="19050" t="19050" r="19050" b="26670"/>
                 <wp:wrapNone/>
                 <wp:docPr id="1648052513" name="Rectangle 9"/>
                 <wp:cNvGraphicFramePr>
@@ -6339,7 +6337,7 @@
                       <wps:spPr bwMode="auto">
                         <a:xfrm>
                           <a:off x="0" y="0"/>
-                          <a:ext cx="6096000" cy="2004060"/>
+                          <a:ext cx="6096000" cy="5650230"/>
                         </a:xfrm>
                         <a:prstGeom prst="rect">
                           <a:avLst/>
@@ -6383,36 +6381,25 @@
           </mc:Choice>
           <mc:Fallback>
             <w:pict>
-              <v:rect w14:anchorId="310CF360" id="Rectangle 9" o:spid="_x0000_s1026" style="position:absolute;margin-left:-11.4pt;margin-top:-7.2pt;width:480pt;height:157.8pt;z-index:251660288;visibility:visible;mso-wrap-style:square;mso-width-percent:0;mso-height-percent:0;mso-wrap-distance-left:9pt;mso-wrap-distance-top:0;mso-wrap-distance-right:9pt;mso-wrap-distance-bottom:0;mso-position-horizontal:absolute;mso-position-horizontal-relative:text;mso-position-vertical:absolute;mso-position-vertical-relative:text;mso-width-percent:0;mso-height-percent:0;mso-width-relative:page;mso-height-relative:page;v-text-anchor:top" o:gfxdata="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" filled="f" strokecolor="#4472c4 [3204]" strokeweight="2.75pt"/>
+              <v:rect w14:anchorId="057BF012" id="Rectangle 9" o:spid="_x0000_s1026" style="position:absolute;margin-left:-11.1pt;margin-top:-4.8pt;width:480pt;height:444.9pt;z-index:251660288;visibility:visible;mso-wrap-style:square;mso-width-percent:0;mso-height-percent:0;mso-wrap-distance-left:9pt;mso-wrap-distance-top:0;mso-wrap-distance-right:9pt;mso-wrap-distance-bottom:0;mso-position-horizontal:absolute;mso-position-horizontal-relative:text;mso-position-vertical:absolute;mso-position-vertical-relative:text;mso-width-percent:0;mso-height-percent:0;mso-width-relative:page;mso-height-relative:page;v-text-anchor:top" o:gfxdata="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" filled="f" strokecolor="#4472c4 [3204]" strokeweight="2.75pt"/>
             </w:pict>
           </mc:Fallback>
         </mc:AlternateContent>
       </w:r>
       <w:r>
-        <w:t xml:space="preserve">The other named standards </w:t>
-      </w:r>
-      <w:r>
-        <w:t>provide the long-term records of the respective standards</w:t>
-      </w:r>
-      <w:r>
-        <w:t xml:space="preserve"> from AgilentArchive.csv</w:t>
-      </w:r>
-      <w:r>
-        <w:t xml:space="preserve"> </w:t>
-      </w:r>
-      <w:r>
-        <w:t xml:space="preserve">along with the expected values from stndvals.csv. </w:t>
-      </w:r>
-      <w:r>
-        <w:t xml:space="preserve">Data are coloured to highlight different bracketing standards used. </w:t>
-      </w:r>
-    </w:p>
-    <w:p>
-      <w:pPr>
-        <w:pStyle w:val="ListParagraph"/>
-      </w:pPr>
-      <w:r>
-        <w:t>Select each isotope using the drop-down menu. Click ‘Save’ to save the current figure as a png. ‘Save all’ exports figures from all isotopes to file as png. Exit moves onto the next standard.</w:t>
+        <w:t xml:space="preserve">Choose the calibration approach (calibration curve is recommended if </w:t>
+      </w:r>
+      <w:r>
+        <w:t>enough calibration standards have been included in the batch.</w:t>
+      </w:r>
+      <w:r>
+        <w:t xml:space="preserve"> Note, that </w:t>
+      </w:r>
+      <w:r>
+        <w:t xml:space="preserve">if calibration curve is selected then </w:t>
+      </w:r>
+      <w:r>
+        <w:t>both the single-point and calibration curve data will be available in the final full output.</w:t>
       </w:r>
     </w:p>
     <w:p>
@@ -6424,16 +6411,7 @@
         </w:numPr>
       </w:pPr>
       <w:r>
-        <w:t>(</w:t>
-      </w:r>
-      <w:r>
-        <w:t>If the AgilentArchive.csv already contains a batch with the same name</w:t>
-      </w:r>
-      <w:r>
-        <w:t xml:space="preserve">) Choose whether to overwrite the original data with the new data or not. </w:t>
-      </w:r>
-      <w:r>
-        <w:t xml:space="preserve">If not, then the data will not be added to the archive. </w:t>
+        <w:t>(Calibration curve only) Select the names of the calibrants.</w:t>
       </w:r>
     </w:p>
     <w:p>
@@ -6445,6 +6423,271 @@
         </w:numPr>
       </w:pPr>
       <w:r>
+        <w:t xml:space="preserve">(Calibration curve only) </w:t>
+      </w:r>
+      <w:r>
+        <w:t xml:space="preserve">Make sure all calibrants are selected in the batch order. Note, </w:t>
+      </w:r>
+      <w:r>
+        <w:t xml:space="preserve">by default </w:t>
+      </w:r>
+      <w:r>
+        <w:t>the program will try to find adjacent calibrants but may miss some out if they are not adjacent.</w:t>
+      </w:r>
+    </w:p>
+    <w:p>
+      <w:pPr>
+        <w:pStyle w:val="ListParagraph"/>
+        <w:numPr>
+          <w:ilvl w:val="0"/>
+          <w:numId w:val="6"/>
+        </w:numPr>
+      </w:pPr>
+      <w:r>
+        <w:t xml:space="preserve">(Calibration curve only) </w:t>
+      </w:r>
+      <w:r>
+        <w:t xml:space="preserve">Assign each </w:t>
+      </w:r>
+      <w:r>
+        <w:t xml:space="preserve">standard </w:t>
+      </w:r>
+      <w:r>
+        <w:t>to a named standard from stndvals.csv.</w:t>
+      </w:r>
+    </w:p>
+    <w:p>
+      <w:pPr>
+        <w:pStyle w:val="ListParagraph"/>
+        <w:numPr>
+          <w:ilvl w:val="0"/>
+          <w:numId w:val="6"/>
+        </w:numPr>
+      </w:pPr>
+      <w:r>
+        <w:t>(</w:t>
+      </w:r>
+      <w:proofErr w:type="gramStart"/>
+      <w:r>
+        <w:t>Single-point</w:t>
+      </w:r>
+      <w:proofErr w:type="gramEnd"/>
+      <w:r>
+        <w:t xml:space="preserve"> only) assign the bracketing standard to a named standard from stndvals.csv.</w:t>
+      </w:r>
+    </w:p>
+    <w:p>
+      <w:pPr>
+        <w:pStyle w:val="ListParagraph"/>
+        <w:numPr>
+          <w:ilvl w:val="0"/>
+          <w:numId w:val="6"/>
+        </w:numPr>
+      </w:pPr>
+      <w:r>
+        <w:t xml:space="preserve">(Calibration curve only) This window </w:t>
+      </w:r>
+      <w:r>
+        <w:t xml:space="preserve">plots the calibration curve for each isotope, which can be changed using the drop-down menu at the top. Select data points to omit them from the curve (outliers). Note, </w:t>
+      </w:r>
+      <w:r>
+        <w:t xml:space="preserve">unlike the other data removal figures, here the removal is </w:t>
+      </w:r>
+      <w:proofErr w:type="gramStart"/>
+      <w:r>
+        <w:t>isotope-specific</w:t>
+      </w:r>
+      <w:proofErr w:type="gramEnd"/>
+      <w:r>
+        <w:t xml:space="preserve">. </w:t>
+      </w:r>
+    </w:p>
+    <w:p>
+      <w:pPr>
+        <w:pStyle w:val="ListParagraph"/>
+        <w:numPr>
+          <w:ilvl w:val="0"/>
+          <w:numId w:val="6"/>
+        </w:numPr>
+      </w:pPr>
+      <w:r>
+        <w:t xml:space="preserve">Select named standards from stndvals.csv to include as long-term precision data in the output file. </w:t>
+      </w:r>
+      <w:r>
+        <w:t xml:space="preserve">For our analysis we typically use 8301f / 8301c. </w:t>
+      </w:r>
+    </w:p>
+    <w:p>
+      <w:pPr>
+        <w:pStyle w:val="ListParagraph"/>
+        <w:numPr>
+          <w:ilvl w:val="0"/>
+          <w:numId w:val="6"/>
+        </w:numPr>
+      </w:pPr>
+      <w:r>
+        <w:t>(Optional) Enter a name for the output files.</w:t>
+      </w:r>
+    </w:p>
+    <w:p>
+      <w:pPr>
+        <w:pStyle w:val="ListParagraph"/>
+        <w:numPr>
+          <w:ilvl w:val="0"/>
+          <w:numId w:val="6"/>
+        </w:numPr>
+      </w:pPr>
+      <w:r>
+        <w:t xml:space="preserve">Confirm whether you would </w:t>
+      </w:r>
+      <w:r>
+        <w:t>like figures</w:t>
+      </w:r>
+      <w:r>
+        <w:t xml:space="preserve"> of long-term trends</w:t>
+      </w:r>
+      <w:r>
+        <w:t xml:space="preserve"> to be produce</w:t>
+      </w:r>
+      <w:r>
+        <w:t>d.</w:t>
+      </w:r>
+    </w:p>
+    <w:p>
+      <w:pPr>
+        <w:pStyle w:val="ListParagraph"/>
+        <w:numPr>
+          <w:ilvl w:val="0"/>
+          <w:numId w:val="6"/>
+        </w:numPr>
+      </w:pPr>
+      <w:r>
+        <w:t>(</w:t>
+      </w:r>
+      <w:r>
+        <w:t xml:space="preserve">If </w:t>
+      </w:r>
+      <w:r>
+        <w:t>‘Yes’</w:t>
+      </w:r>
+      <w:r>
+        <w:t xml:space="preserve"> to figures) C</w:t>
+      </w:r>
+      <w:r>
+        <w:t>hoose either Blanks</w:t>
+      </w:r>
+      <w:r>
+        <w:t xml:space="preserve"> CPS</w:t>
+      </w:r>
+      <w:r>
+        <w:t xml:space="preserve"> </w:t>
+      </w:r>
+      <w:r>
+        <w:t>or a named standard from stndvals.csv to pl</w:t>
+      </w:r>
+      <w:r>
+        <w:t>ot</w:t>
+      </w:r>
+      <w:r>
+        <w:t xml:space="preserve">. </w:t>
+      </w:r>
+    </w:p>
+    <w:p>
+      <w:pPr>
+        <w:pStyle w:val="ListParagraph"/>
+        <w:numPr>
+          <w:ilvl w:val="1"/>
+          <w:numId w:val="6"/>
+        </w:numPr>
+      </w:pPr>
+      <w:r>
+        <w:t>Blanks CPS gives the raw blank count variability from AgilentArchive.csv</w:t>
+      </w:r>
+      <w:r>
+        <w:t xml:space="preserve"> with outliers removed and highlights the data from this batch. </w:t>
+      </w:r>
+    </w:p>
+    <w:p>
+      <w:pPr>
+        <w:pStyle w:val="ListParagraph"/>
+        <w:numPr>
+          <w:ilvl w:val="1"/>
+          <w:numId w:val="6"/>
+        </w:numPr>
+      </w:pPr>
+      <w:r>
+        <w:t xml:space="preserve">The other named standards </w:t>
+      </w:r>
+      <w:r>
+        <w:t>provide the long-term records of the respective standards</w:t>
+      </w:r>
+      <w:r>
+        <w:t xml:space="preserve"> from AgilentArchive.csv</w:t>
+      </w:r>
+      <w:r>
+        <w:t xml:space="preserve"> </w:t>
+      </w:r>
+      <w:r>
+        <w:t xml:space="preserve">along with the expected values from stndvals.csv. </w:t>
+      </w:r>
+      <w:r>
+        <w:t xml:space="preserve">Data are coloured to highlight different bracketing standards used. </w:t>
+      </w:r>
+    </w:p>
+    <w:p>
+      <w:pPr>
+        <w:pStyle w:val="ListParagraph"/>
+      </w:pPr>
+      <w:r>
+        <w:t xml:space="preserve">Select each isotope using the drop-down menu. Click ‘Save’ to save the current figure as a </w:t>
+      </w:r>
+      <w:proofErr w:type="spellStart"/>
+      <w:r>
+        <w:t>png</w:t>
+      </w:r>
+      <w:proofErr w:type="spellEnd"/>
+      <w:r>
+        <w:t xml:space="preserve">. ‘Save all’ exports figures from all isotopes to file as </w:t>
+      </w:r>
+      <w:proofErr w:type="spellStart"/>
+      <w:r>
+        <w:t>png</w:t>
+      </w:r>
+      <w:proofErr w:type="spellEnd"/>
+      <w:r>
+        <w:t>. Exit moves onto the next standard.</w:t>
+      </w:r>
+    </w:p>
+    <w:p>
+      <w:pPr>
+        <w:pStyle w:val="ListParagraph"/>
+        <w:numPr>
+          <w:ilvl w:val="0"/>
+          <w:numId w:val="6"/>
+        </w:numPr>
+      </w:pPr>
+      <w:r>
+        <w:t>(</w:t>
+      </w:r>
+      <w:r>
+        <w:t>If the AgilentArchive.csv already contains a batch with the same name</w:t>
+      </w:r>
+      <w:r>
+        <w:t xml:space="preserve">) Choose whether to overwrite the original data with the new data or not. </w:t>
+      </w:r>
+      <w:r>
+        <w:t xml:space="preserve">If not, then the data will not be added to the archive. </w:t>
+      </w:r>
+    </w:p>
+    <w:p>
+      <w:pPr>
+        <w:pStyle w:val="ListParagraph"/>
+        <w:numPr>
+          <w:ilvl w:val="0"/>
+          <w:numId w:val="6"/>
+        </w:numPr>
+      </w:pPr>
+      <w:r>
         <w:t>Complete!</w:t>
       </w:r>
     </w:p>
@@ -6473,7 +6716,23 @@
     </w:p>
     <w:p>
       <w:r>
-        <w:t xml:space="preserve">Once completed, the data will be exported as two excel files to the Pygilent_out folder (created if it non-existant) with the suffixes </w:t>
+        <w:t xml:space="preserve">Once completed, the data will be exported as two excel files to the </w:t>
+      </w:r>
+      <w:proofErr w:type="spellStart"/>
+      <w:r>
+        <w:t>Pygilent_out</w:t>
+      </w:r>
+      <w:proofErr w:type="spellEnd"/>
+      <w:r>
+        <w:t xml:space="preserve"> folder (created if it non-</w:t>
+      </w:r>
+      <w:proofErr w:type="spellStart"/>
+      <w:r>
+        <w:t>existant</w:t>
+      </w:r>
+      <w:proofErr w:type="spellEnd"/>
+      <w:r>
+        <w:t xml:space="preserve">) with the suffixes </w:t>
       </w:r>
       <w:r>
         <w:t>“</w:t>
@@ -6529,7 +6788,23 @@
         <w:t xml:space="preserve">Any figures saved will be </w:t>
       </w:r>
       <w:r>
-        <w:t>exported to the figures subfolder within Pygilent_out.</w:t>
+        <w:t xml:space="preserve">exported to the </w:t>
+      </w:r>
+      <w:proofErr w:type="gramStart"/>
+      <w:r>
+        <w:t>figures</w:t>
+      </w:r>
+      <w:proofErr w:type="gramEnd"/>
+      <w:r>
+        <w:t xml:space="preserve"> subfolder within </w:t>
+      </w:r>
+      <w:proofErr w:type="spellStart"/>
+      <w:r>
+        <w:t>Pygilent_out</w:t>
+      </w:r>
+      <w:proofErr w:type="spellEnd"/>
+      <w:r>
+        <w:t>.</w:t>
       </w:r>
       <w:r>
         <w:t xml:space="preserve"> </w:t>
@@ -6666,7 +6941,294 @@
         <w:t xml:space="preserve"> </w:t>
       </w:r>
       <w:r>
-        <w:t>with the ratio isotope replicate counts.</w:t>
+        <w:t xml:space="preserve">with the </w:t>
+      </w:r>
+      <w:proofErr w:type="spellStart"/>
+      <w:r>
+        <w:t>ratio</w:t>
+      </w:r>
+      <w:proofErr w:type="spellEnd"/>
+      <w:r>
+        <w:t xml:space="preserve"> isotope replicate counts.</w:t>
+      </w:r>
+    </w:p>
+    <w:p>
+      <w:pPr>
+        <w:pStyle w:val="ListParagraph"/>
+        <w:numPr>
+          <w:ilvl w:val="0"/>
+          <w:numId w:val="4"/>
+        </w:numPr>
+      </w:pPr>
+      <w:r>
+        <w:rPr>
+          <w:i/>
+          <w:iCs/>
+        </w:rPr>
+        <w:t xml:space="preserve">indexes </w:t>
+      </w:r>
+      <w:proofErr w:type="gramStart"/>
+      <w:r>
+        <w:t>provides</w:t>
+      </w:r>
+      <w:proofErr w:type="gramEnd"/>
+      <w:r>
+        <w:t xml:space="preserve"> information on the positions of blanks and standards used for each sample. </w:t>
+      </w:r>
+      <w:r>
+        <w:rPr>
+          <w:i/>
+          <w:iCs/>
+        </w:rPr>
+        <w:t>blk_1_run_order</w:t>
+      </w:r>
+      <w:r>
+        <w:t xml:space="preserve"> and </w:t>
+      </w:r>
+      <w:r>
+        <w:rPr>
+          <w:i/>
+          <w:iCs/>
+        </w:rPr>
+        <w:t>blk_</w:t>
+      </w:r>
+      <w:r>
+        <w:rPr>
+          <w:i/>
+          <w:iCs/>
+        </w:rPr>
+        <w:t>2</w:t>
+      </w:r>
+      <w:r>
+        <w:rPr>
+          <w:i/>
+          <w:iCs/>
+        </w:rPr>
+        <w:t>_run_order</w:t>
+      </w:r>
+      <w:r>
+        <w:t xml:space="preserve"> </w:t>
+      </w:r>
+      <w:r>
+        <w:t xml:space="preserve">are the positions of the blanks used for the blank correction (position number is given by the left-most column starting from 0). </w:t>
+      </w:r>
+      <w:r>
+        <w:rPr>
+          <w:i/>
+          <w:iCs/>
+        </w:rPr>
+        <w:t>b</w:t>
+      </w:r>
+      <w:r>
+        <w:rPr>
+          <w:i/>
+          <w:iCs/>
+        </w:rPr>
+        <w:t>rkt</w:t>
+      </w:r>
+      <w:r>
+        <w:rPr>
+          <w:i/>
+          <w:iCs/>
+        </w:rPr>
+        <w:t>_1_run_order</w:t>
+      </w:r>
+      <w:r>
+        <w:t xml:space="preserve"> and </w:t>
+      </w:r>
+      <w:r>
+        <w:rPr>
+          <w:i/>
+          <w:iCs/>
+        </w:rPr>
+        <w:t>b</w:t>
+      </w:r>
+      <w:r>
+        <w:rPr>
+          <w:i/>
+          <w:iCs/>
+        </w:rPr>
+        <w:t>rkt</w:t>
+      </w:r>
+      <w:r>
+        <w:rPr>
+          <w:i/>
+          <w:iCs/>
+        </w:rPr>
+        <w:t>_2_run_order</w:t>
+      </w:r>
+      <w:r>
+        <w:t xml:space="preserve"> is the same as above but for the bracketing </w:t>
+      </w:r>
+      <w:r>
+        <w:lastRenderedPageBreak/>
+        <w:t xml:space="preserve">standards. </w:t>
+      </w:r>
+      <w:proofErr w:type="spellStart"/>
+      <w:r>
+        <w:rPr>
+          <w:i/>
+          <w:iCs/>
+        </w:rPr>
+        <w:t>time_fraction_between_blks</w:t>
+      </w:r>
+      <w:proofErr w:type="spellEnd"/>
+      <w:r>
+        <w:t xml:space="preserve"> is the </w:t>
+      </w:r>
+      <w:r>
+        <w:t>relative position of the sample between the two blanks in time space (</w:t>
+      </w:r>
+      <m:oMath>
+        <m:r>
+          <w:rPr>
+            <w:rFonts w:ascii="Cambria Math" w:hAnsi="Cambria Math"/>
+          </w:rPr>
+          <m:t>∆</m:t>
+        </m:r>
+        <m:sSub>
+          <m:sSubPr>
+            <m:ctrlPr>
+              <w:rPr>
+                <w:rFonts w:ascii="Cambria Math" w:hAnsi="Cambria Math"/>
+                <w:i/>
+              </w:rPr>
+            </m:ctrlPr>
+          </m:sSubPr>
+          <m:e>
+            <m:r>
+              <w:rPr>
+                <w:rFonts w:ascii="Cambria Math" w:hAnsi="Cambria Math"/>
+              </w:rPr>
+              <m:t>t</m:t>
+            </m:r>
+          </m:e>
+          <m:sub>
+            <m:r>
+              <w:rPr>
+                <w:rFonts w:ascii="Cambria Math" w:hAnsi="Cambria Math"/>
+              </w:rPr>
+              <m:t>b</m:t>
+            </m:r>
+          </m:sub>
+        </m:sSub>
+      </m:oMath>
+      <w:r>
+        <w:rPr>
+          <w:rFonts w:eastAsiaTheme="minorEastAsia"/>
+        </w:rPr>
+        <w:t xml:space="preserve">), and </w:t>
+      </w:r>
+      <w:r>
+        <w:rPr>
+          <w:rFonts w:eastAsiaTheme="minorEastAsia"/>
+          <w:i/>
+          <w:iCs/>
+        </w:rPr>
+        <w:t>brkt_1_time_fraction_between_blks</w:t>
+      </w:r>
+      <w:r>
+        <w:rPr>
+          <w:rFonts w:eastAsiaTheme="minorEastAsia"/>
+          <w:i/>
+          <w:iCs/>
+        </w:rPr>
+        <w:t xml:space="preserve"> </w:t>
+      </w:r>
+      <w:r>
+        <w:rPr>
+          <w:rFonts w:eastAsiaTheme="minorEastAsia"/>
+        </w:rPr>
+        <w:t xml:space="preserve">and </w:t>
+      </w:r>
+      <w:r>
+        <w:rPr>
+          <w:rFonts w:eastAsiaTheme="minorEastAsia"/>
+          <w:i/>
+          <w:iCs/>
+        </w:rPr>
+        <w:t>brkt_</w:t>
+      </w:r>
+      <w:r>
+        <w:rPr>
+          <w:rFonts w:eastAsiaTheme="minorEastAsia"/>
+          <w:i/>
+          <w:iCs/>
+        </w:rPr>
+        <w:t>2</w:t>
+      </w:r>
+      <w:r>
+        <w:rPr>
+          <w:rFonts w:eastAsiaTheme="minorEastAsia"/>
+          <w:i/>
+          <w:iCs/>
+        </w:rPr>
+        <w:t>_time_fraction_between_blks</w:t>
+      </w:r>
+      <w:r>
+        <w:rPr>
+          <w:rFonts w:eastAsiaTheme="minorEastAsia"/>
+        </w:rPr>
+        <w:t xml:space="preserve"> are the same but for each of the two bracketing standards w.r.t the blanks. </w:t>
+      </w:r>
+      <w:proofErr w:type="spellStart"/>
+      <w:r>
+        <w:rPr>
+          <w:rFonts w:eastAsiaTheme="minorEastAsia"/>
+          <w:i/>
+          <w:iCs/>
+        </w:rPr>
+        <w:t>time_fraction_between_brkts</w:t>
+      </w:r>
+      <w:proofErr w:type="spellEnd"/>
+      <w:r>
+        <w:rPr>
+          <w:rFonts w:eastAsiaTheme="minorEastAsia"/>
+        </w:rPr>
+        <w:t xml:space="preserve"> is the relative position of the sample between the two bracketing standards in time space </w:t>
+      </w:r>
+      <w:r>
+        <w:t>(</w:t>
+      </w:r>
+      <m:oMath>
+        <m:r>
+          <w:rPr>
+            <w:rFonts w:ascii="Cambria Math" w:hAnsi="Cambria Math"/>
+          </w:rPr>
+          <m:t>∆</m:t>
+        </m:r>
+        <m:sSub>
+          <m:sSubPr>
+            <m:ctrlPr>
+              <w:rPr>
+                <w:rFonts w:ascii="Cambria Math" w:hAnsi="Cambria Math"/>
+                <w:i/>
+              </w:rPr>
+            </m:ctrlPr>
+          </m:sSubPr>
+          <m:e>
+            <m:r>
+              <w:rPr>
+                <w:rFonts w:ascii="Cambria Math" w:hAnsi="Cambria Math"/>
+              </w:rPr>
+              <m:t>t</m:t>
+            </m:r>
+          </m:e>
+          <m:sub>
+            <m:r>
+              <w:rPr>
+                <w:rFonts w:ascii="Cambria Math" w:hAnsi="Cambria Math"/>
+              </w:rPr>
+              <m:t>s</m:t>
+            </m:r>
+          </m:sub>
+        </m:sSub>
+      </m:oMath>
+      <w:r>
+        <w:rPr>
+          <w:rFonts w:eastAsiaTheme="minorEastAsia"/>
+        </w:rPr>
+        <w:t>).</w:t>
       </w:r>
     </w:p>
     <w:p>
@@ -6749,21 +7311,49 @@
           <w:i/>
           <w:iCs/>
         </w:rPr>
-        <w:t>S-P cali</w:t>
-      </w:r>
-      <w:r>
-        <w:rPr>
-          <w:rFonts w:eastAsiaTheme="minorEastAsia"/>
-        </w:rPr>
-        <w:t xml:space="preserve"> and </w:t>
-      </w:r>
+        <w:t xml:space="preserve">S-P </w:t>
+      </w:r>
+      <w:proofErr w:type="spellStart"/>
       <w:r>
         <w:rPr>
           <w:rFonts w:eastAsiaTheme="minorEastAsia"/>
           <w:i/>
           <w:iCs/>
         </w:rPr>
-        <w:t>S-P cali 1se</w:t>
+        <w:t>cali</w:t>
+      </w:r>
+      <w:proofErr w:type="spellEnd"/>
+      <w:r>
+        <w:rPr>
+          <w:rFonts w:eastAsiaTheme="minorEastAsia"/>
+        </w:rPr>
+        <w:t xml:space="preserve"> and </w:t>
+      </w:r>
+      <w:r>
+        <w:rPr>
+          <w:rFonts w:eastAsiaTheme="minorEastAsia"/>
+          <w:i/>
+          <w:iCs/>
+        </w:rPr>
+        <w:t xml:space="preserve">S-P </w:t>
+      </w:r>
+      <w:proofErr w:type="spellStart"/>
+      <w:r>
+        <w:rPr>
+          <w:rFonts w:eastAsiaTheme="minorEastAsia"/>
+          <w:i/>
+          <w:iCs/>
+        </w:rPr>
+        <w:t>cali</w:t>
+      </w:r>
+      <w:proofErr w:type="spellEnd"/>
+      <w:r>
+        <w:rPr>
+          <w:rFonts w:eastAsiaTheme="minorEastAsia"/>
+          <w:i/>
+          <w:iCs/>
+        </w:rPr>
+        <w:t xml:space="preserve"> 1se</w:t>
       </w:r>
       <w:r>
         <w:rPr>
@@ -6822,21 +7412,49 @@
           <w:i/>
           <w:iCs/>
         </w:rPr>
-        <w:t>) Curve cali</w:t>
-      </w:r>
-      <w:r>
-        <w:rPr>
-          <w:rFonts w:eastAsiaTheme="minorEastAsia"/>
-        </w:rPr>
-        <w:t xml:space="preserve"> and </w:t>
-      </w:r>
+        <w:t xml:space="preserve">) Curve </w:t>
+      </w:r>
+      <w:proofErr w:type="spellStart"/>
       <w:r>
         <w:rPr>
           <w:rFonts w:eastAsiaTheme="minorEastAsia"/>
           <w:i/>
           <w:iCs/>
         </w:rPr>
-        <w:t>Curve cali 1se</w:t>
+        <w:t>cali</w:t>
+      </w:r>
+      <w:proofErr w:type="spellEnd"/>
+      <w:r>
+        <w:rPr>
+          <w:rFonts w:eastAsiaTheme="minorEastAsia"/>
+        </w:rPr>
+        <w:t xml:space="preserve"> and </w:t>
+      </w:r>
+      <w:r>
+        <w:rPr>
+          <w:rFonts w:eastAsiaTheme="minorEastAsia"/>
+          <w:i/>
+          <w:iCs/>
+        </w:rPr>
+        <w:t xml:space="preserve">Curve </w:t>
+      </w:r>
+      <w:proofErr w:type="spellStart"/>
+      <w:r>
+        <w:rPr>
+          <w:rFonts w:eastAsiaTheme="minorEastAsia"/>
+          <w:i/>
+          <w:iCs/>
+        </w:rPr>
+        <w:t>cali</w:t>
+      </w:r>
+      <w:proofErr w:type="spellEnd"/>
+      <w:r>
+        <w:rPr>
+          <w:rFonts w:eastAsiaTheme="minorEastAsia"/>
+          <w:i/>
+          <w:iCs/>
+        </w:rPr>
+        <w:t xml:space="preserve"> 1se</w:t>
       </w:r>
       <w:r>
         <w:rPr>
@@ -6927,6 +7545,7 @@
           <w:numId w:val="4"/>
         </w:numPr>
       </w:pPr>
+      <w:proofErr w:type="spellStart"/>
       <w:r>
         <w:rPr>
           <w:rFonts w:eastAsiaTheme="minorEastAsia"/>
@@ -6935,6 +7554,7 @@
         </w:rPr>
         <w:t>LoD</w:t>
       </w:r>
+      <w:proofErr w:type="spellEnd"/>
       <w:r>
         <w:rPr>
           <w:rFonts w:eastAsiaTheme="minorEastAsia"/>
@@ -6963,7 +7583,21 @@
         <w:rPr>
           <w:rFonts w:eastAsiaTheme="minorEastAsia"/>
         </w:rPr>
-        <w:t>the LoD as a percentage of the bracketing standard</w:t>
+        <w:t xml:space="preserve">the </w:t>
+      </w:r>
+      <w:proofErr w:type="spellStart"/>
+      <w:r>
+        <w:rPr>
+          <w:rFonts w:eastAsiaTheme="minorEastAsia"/>
+        </w:rPr>
+        <w:t>LoD</w:t>
+      </w:r>
+      <w:proofErr w:type="spellEnd"/>
+      <w:r>
+        <w:rPr>
+          <w:rFonts w:eastAsiaTheme="minorEastAsia"/>
+        </w:rPr>
+        <w:t xml:space="preserve"> as a percentage of the bracketing standard</w:t>
       </w:r>
       <w:r>
         <w:rPr>
@@ -6981,7 +7615,21 @@
         <w:rPr>
           <w:rFonts w:eastAsiaTheme="minorEastAsia"/>
         </w:rPr>
-        <w:t xml:space="preserve"> LoD data are given as TE ratios, so that they are more directly </w:t>
+        <w:t xml:space="preserve"> </w:t>
+      </w:r>
+      <w:proofErr w:type="spellStart"/>
+      <w:r>
+        <w:rPr>
+          <w:rFonts w:eastAsiaTheme="minorEastAsia"/>
+        </w:rPr>
+        <w:t>LoD</w:t>
+      </w:r>
+      <w:proofErr w:type="spellEnd"/>
+      <w:r>
+        <w:rPr>
+          <w:rFonts w:eastAsiaTheme="minorEastAsia"/>
+        </w:rPr>
+        <w:t xml:space="preserve"> data are given as TE ratios, so that they are more directly </w:t>
       </w:r>
       <w:r>
         <w:rPr>
@@ -6999,7 +7647,21 @@
         <w:rPr>
           <w:rFonts w:eastAsiaTheme="minorEastAsia"/>
         </w:rPr>
-        <w:t xml:space="preserve">when running all samples at 0.5 mM Ca then the LoD will appear twice as large </w:t>
+        <w:t xml:space="preserve">when running all samples at 0.5 mM Ca then the </w:t>
+      </w:r>
+      <w:proofErr w:type="spellStart"/>
+      <w:r>
+        <w:rPr>
+          <w:rFonts w:eastAsiaTheme="minorEastAsia"/>
+        </w:rPr>
+        <w:t>LoD</w:t>
+      </w:r>
+      <w:proofErr w:type="spellEnd"/>
+      <w:r>
+        <w:rPr>
+          <w:rFonts w:eastAsiaTheme="minorEastAsia"/>
+        </w:rPr>
+        <w:t xml:space="preserve"> will appear twice as large </w:t>
       </w:r>
       <w:r>
         <w:rPr>
@@ -7088,7 +7750,21 @@
         <w:rPr>
           <w:rFonts w:eastAsiaTheme="minorEastAsia"/>
         </w:rPr>
-        <w:t>If any of those standards were present (based on an automatic text search of the sample name) in the batch, then their means, average internal error (2se) and intermediate error (2sd) will be included. All of the above are included in single-point and calibration curve calibration approaches.</w:t>
+        <w:t xml:space="preserve">If any of those standards were present (based on an automatic text search of the sample name) in the batch, then their means, average internal error (2se) and intermediate error (2sd) will be included. </w:t>
+      </w:r>
+      <w:proofErr w:type="gramStart"/>
+      <w:r>
+        <w:rPr>
+          <w:rFonts w:eastAsiaTheme="minorEastAsia"/>
+        </w:rPr>
+        <w:t>All of</w:t>
+      </w:r>
+      <w:proofErr w:type="gramEnd"/>
+      <w:r>
+        <w:rPr>
+          <w:rFonts w:eastAsiaTheme="minorEastAsia"/>
+        </w:rPr>
+        <w:t xml:space="preserve"> the above are included in single-point and calibration curve calibration approaches.</w:t>
       </w:r>
     </w:p>
     <w:p>
@@ -7099,33 +7775,151 @@
           <w:numId w:val="4"/>
         </w:numPr>
       </w:pPr>
+      <w:proofErr w:type="spellStart"/>
       <w:r>
         <w:rPr>
           <w:i/>
           <w:iCs/>
         </w:rPr>
-        <w:t>theo R rse</w:t>
-      </w:r>
-      <w:r>
-        <w:t xml:space="preserve">, </w:t>
-      </w:r>
+        <w:t>theo</w:t>
+      </w:r>
+      <w:proofErr w:type="spellEnd"/>
       <w:r>
         <w:rPr>
           <w:i/>
           <w:iCs/>
         </w:rPr>
-        <w:t>theo Rbc rse</w:t>
-      </w:r>
-      <w:r>
-        <w:t xml:space="preserve">, </w:t>
-      </w:r>
+        <w:t xml:space="preserve"> R </w:t>
+      </w:r>
+      <w:proofErr w:type="spellStart"/>
       <w:r>
         <w:rPr>
           <w:i/>
           <w:iCs/>
         </w:rPr>
-        <w:t>theo B rse, and theo Bbc rse</w:t>
-      </w:r>
+        <w:t>rse</w:t>
+      </w:r>
+      <w:proofErr w:type="spellEnd"/>
+      <w:r>
+        <w:t xml:space="preserve">, </w:t>
+      </w:r>
+      <w:proofErr w:type="spellStart"/>
+      <w:r>
+        <w:rPr>
+          <w:i/>
+          <w:iCs/>
+        </w:rPr>
+        <w:t>theo</w:t>
+      </w:r>
+      <w:proofErr w:type="spellEnd"/>
+      <w:r>
+        <w:rPr>
+          <w:i/>
+          <w:iCs/>
+        </w:rPr>
+        <w:t xml:space="preserve"> </w:t>
+      </w:r>
+      <w:proofErr w:type="spellStart"/>
+      <w:r>
+        <w:rPr>
+          <w:i/>
+          <w:iCs/>
+        </w:rPr>
+        <w:t>Rbc</w:t>
+      </w:r>
+      <w:proofErr w:type="spellEnd"/>
+      <w:r>
+        <w:rPr>
+          <w:i/>
+          <w:iCs/>
+        </w:rPr>
+        <w:t xml:space="preserve"> </w:t>
+      </w:r>
+      <w:proofErr w:type="spellStart"/>
+      <w:r>
+        <w:rPr>
+          <w:i/>
+          <w:iCs/>
+        </w:rPr>
+        <w:t>rse</w:t>
+      </w:r>
+      <w:proofErr w:type="spellEnd"/>
+      <w:r>
+        <w:t xml:space="preserve">, </w:t>
+      </w:r>
+      <w:proofErr w:type="spellStart"/>
+      <w:r>
+        <w:rPr>
+          <w:i/>
+          <w:iCs/>
+        </w:rPr>
+        <w:t>theo</w:t>
+      </w:r>
+      <w:proofErr w:type="spellEnd"/>
+      <w:r>
+        <w:rPr>
+          <w:i/>
+          <w:iCs/>
+        </w:rPr>
+        <w:t xml:space="preserve"> B </w:t>
+      </w:r>
+      <w:proofErr w:type="spellStart"/>
+      <w:r>
+        <w:rPr>
+          <w:i/>
+          <w:iCs/>
+        </w:rPr>
+        <w:t>rse</w:t>
+      </w:r>
+      <w:proofErr w:type="spellEnd"/>
+      <w:r>
+        <w:rPr>
+          <w:i/>
+          <w:iCs/>
+        </w:rPr>
+        <w:t xml:space="preserve">, and </w:t>
+      </w:r>
+      <w:proofErr w:type="spellStart"/>
+      <w:r>
+        <w:rPr>
+          <w:i/>
+          <w:iCs/>
+        </w:rPr>
+        <w:t>theo</w:t>
+      </w:r>
+      <w:proofErr w:type="spellEnd"/>
+      <w:r>
+        <w:rPr>
+          <w:i/>
+          <w:iCs/>
+        </w:rPr>
+        <w:t xml:space="preserve"> </w:t>
+      </w:r>
+      <w:proofErr w:type="spellStart"/>
+      <w:r>
+        <w:rPr>
+          <w:i/>
+          <w:iCs/>
+        </w:rPr>
+        <w:t>Bbc</w:t>
+      </w:r>
+      <w:proofErr w:type="spellEnd"/>
+      <w:r>
+        <w:rPr>
+          <w:i/>
+          <w:iCs/>
+        </w:rPr>
+        <w:t xml:space="preserve"> </w:t>
+      </w:r>
+      <w:proofErr w:type="spellStart"/>
+      <w:r>
+        <w:rPr>
+          <w:i/>
+          <w:iCs/>
+        </w:rPr>
+        <w:t>rse</w:t>
+      </w:r>
+      <w:proofErr w:type="spellEnd"/>
       <w:r>
         <w:t xml:space="preserve"> are the theoretical errors for the ratios, blank-corrected ratios, bracketed samples, and black-corrected bracketed samples. These are largely for more in-depth analysis. More work will be added to these tabs in the future. </w:t>
       </w:r>
@@ -7166,13 +7960,29 @@
         <w:t xml:space="preserve">Each entry into the stndvals.csv should be a TE ratio. </w:t>
       </w:r>
       <w:r>
-        <w:t>You can change the ratio isotope by adding new standards</w:t>
+        <w:t xml:space="preserve">You can change the </w:t>
+      </w:r>
+      <w:proofErr w:type="spellStart"/>
+      <w:r>
+        <w:t>ratio</w:t>
+      </w:r>
+      <w:proofErr w:type="spellEnd"/>
+      <w:r>
+        <w:t xml:space="preserve"> isotope by adding new </w:t>
+      </w:r>
+      <w:proofErr w:type="gramStart"/>
+      <w:r>
+        <w:t>standards</w:t>
       </w:r>
       <w:r>
         <w:t>, b</w:t>
       </w:r>
       <w:r>
-        <w:t>ut be sure not to mix standards with different ratio elements within the same batch</w:t>
+        <w:t>ut</w:t>
+      </w:r>
+      <w:proofErr w:type="gramEnd"/>
+      <w:r>
+        <w:t xml:space="preserve"> be sure not to mix standards with different ratio elements within the same batch</w:t>
       </w:r>
       <w:r>
         <w:t xml:space="preserve"> and do not add duplicates of standard names or elements.</w:t>
@@ -7199,61 +8009,75 @@
         <w:t xml:space="preserve">The </w:t>
       </w:r>
       <w:r>
-        <w:t xml:space="preserve">executables of the scripts were made using PyInstaller. </w:t>
-      </w:r>
-      <w:r>
-        <w:t>To remake the executables simply run PyInstaller with each of the original Python scripts</w:t>
-      </w:r>
-      <w:r>
-        <w:t>. Then edit the .spec file</w:t>
-      </w:r>
-      <w:r>
-        <w:t xml:space="preserve"> for the Pygilent_TE</w:t>
+        <w:t xml:space="preserve">executables of the scripts were made using </w:t>
+      </w:r>
+      <w:proofErr w:type="spellStart"/>
+      <w:r>
+        <w:t>PyInstaller</w:t>
+      </w:r>
+      <w:proofErr w:type="spellEnd"/>
+      <w:r>
+        <w:t xml:space="preserve">. </w:t>
+      </w:r>
+      <w:r>
+        <w:t xml:space="preserve">To remake the executables simply run </w:t>
+      </w:r>
+      <w:proofErr w:type="spellStart"/>
+      <w:r>
+        <w:t>PyInstaller</w:t>
+      </w:r>
+      <w:proofErr w:type="spellEnd"/>
+      <w:r>
+        <w:t xml:space="preserve"> with each </w:t>
+      </w:r>
+      <w:r>
+        <w:t>the .spec file</w:t>
+      </w:r>
+      <w:r>
+        <w:t>s</w:t>
       </w:r>
       <w:r>
         <w:t xml:space="preserve"> </w:t>
       </w:r>
       <w:r>
-        <w:t>so that the datas</w:t>
-      </w:r>
-      <w:r>
-        <w:t>=</w:t>
-      </w:r>
-      <w:r>
-        <w:t>[('stndvals.csv', '.'), (</w:t>
-      </w:r>
-      <w:r>
-        <w:t>‘</w:t>
-      </w:r>
-      <w:r>
-        <w:t>AgilentArchive</w:t>
-      </w:r>
-      <w:r>
-        <w:t>.csv', '.')]</w:t>
-      </w:r>
-      <w:r>
-        <w:t xml:space="preserve"> </w:t>
-      </w:r>
-      <w:r>
-        <w:t>and hiddenimports=</w:t>
-      </w:r>
-      <w:r>
-        <w:t xml:space="preserve"> ['openpyxl.cell._writer']</w:t>
-      </w:r>
-      <w:r>
-        <w:t>, and edit the .spec file for the Pygilent_Ca so that hiddenimports=</w:t>
-      </w:r>
-      <w:r>
-        <w:t xml:space="preserve"> ['openpyxl.cell._writer']</w:t>
-      </w:r>
-      <w:r>
-        <w:t>.</w:t>
-      </w:r>
-      <w:r>
-        <w:t xml:space="preserve"> Then re-run PyInstaller with each of the spec files and the </w:t>
-      </w:r>
-      <w:r>
-        <w:t>executables should be created.</w:t>
+        <w:t>(</w:t>
+      </w:r>
+      <w:proofErr w:type="spellStart"/>
+      <w:r>
+        <w:t>Pygilent_</w:t>
+      </w:r>
+      <w:proofErr w:type="gramStart"/>
+      <w:r>
+        <w:t>TE.spec</w:t>
+      </w:r>
+      <w:proofErr w:type="spellEnd"/>
+      <w:proofErr w:type="gramEnd"/>
+      <w:r>
+        <w:t xml:space="preserve"> and </w:t>
+      </w:r>
+      <w:proofErr w:type="spellStart"/>
+      <w:r>
+        <w:t>Pygilent_Ca.spec</w:t>
+      </w:r>
+      <w:proofErr w:type="spellEnd"/>
+      <w:r>
+        <w:t xml:space="preserve">). The exe and all relevant files will be in the created </w:t>
+      </w:r>
+      <w:proofErr w:type="spellStart"/>
+      <w:r>
+        <w:t>dist</w:t>
+      </w:r>
+      <w:proofErr w:type="spellEnd"/>
+      <w:r>
+        <w:t xml:space="preserve"> folder. Copy the folders in </w:t>
+      </w:r>
+      <w:proofErr w:type="spellStart"/>
+      <w:r>
+        <w:t>dist</w:t>
+      </w:r>
+      <w:proofErr w:type="spellEnd"/>
+      <w:r>
+        <w:t xml:space="preserve"> to the Agilent PC and make shortcuts for the Pygilent_TE.exe and Pygilent_Ca.exe and place those on the desktop. </w:t>
       </w:r>
     </w:p>
     <w:sectPr>
@@ -7324,7 +8148,16 @@
       <w:pStyle w:val="Header"/>
     </w:pPr>
     <w:r>
-      <w:t>20/06/23</w:t>
+      <w:t>14</w:t>
+    </w:r>
+    <w:r>
+      <w:t>/</w:t>
+    </w:r>
+    <w:r>
+      <w:t>09/</w:t>
+    </w:r>
+    <w:r>
+      <w:t>23</w:t>
     </w:r>
   </w:p>
   <w:p>
@@ -7359,7 +8192,7 @@
         <w:ind w:left="1440" w:hanging="360"/>
       </w:pPr>
     </w:lvl>
-    <w:lvl w:ilvl="2" w:tplc="0809001B" w:tentative="1">
+    <w:lvl w:ilvl="2" w:tplc="0809001B">
       <w:start w:val="1"/>
       <w:numFmt w:val="lowerRoman"/>
       <w:lvlText w:val="%3."/>
@@ -9072,20 +9905,20 @@
 </file>
 
 <file path=customXml/item2.xml><?xml version="1.0" encoding="utf-8"?>
+<p:properties xmlns:p="http://schemas.microsoft.com/office/2006/metadata/properties" xmlns:xsi="http://www.w3.org/2001/XMLSchema-instance" xmlns:pc="http://schemas.microsoft.com/office/infopath/2007/PartnerControls">
+  <documentManagement>
+    <_activity xmlns="28eae0ba-798a-43ba-875e-a4c1761c9885" xsi:nil="true"/>
+  </documentManagement>
+</p:properties>
+</file>
+
+<file path=customXml/item3.xml><?xml version="1.0" encoding="utf-8"?>
 <?mso-contentType ?>
 <FormTemplates xmlns="http://schemas.microsoft.com/sharepoint/v3/contenttype/forms">
   <Display>DocumentLibraryForm</Display>
   <Edit>DocumentLibraryForm</Edit>
   <New>DocumentLibraryForm</New>
 </FormTemplates>
-</file>
-
-<file path=customXml/item3.xml><?xml version="1.0" encoding="utf-8"?>
-<p:properties xmlns:p="http://schemas.microsoft.com/office/2006/metadata/properties" xmlns:xsi="http://www.w3.org/2001/XMLSchema-instance" xmlns:pc="http://schemas.microsoft.com/office/infopath/2007/PartnerControls">
-  <documentManagement>
-    <_activity xmlns="28eae0ba-798a-43ba-875e-a4c1761c9885" xsi:nil="true"/>
-  </documentManagement>
-</p:properties>
 </file>
 
 <file path=customXml/itemProps1.xml><?xml version="1.0" encoding="utf-8"?>
@@ -9108,14 +9941,6 @@
 </file>
 
 <file path=customXml/itemProps2.xml><?xml version="1.0" encoding="utf-8"?>
-<ds:datastoreItem xmlns:ds="http://schemas.openxmlformats.org/officeDocument/2006/customXml" ds:itemID="{CB315D71-9ACA-4487-AB45-0E541C380B24}">
-  <ds:schemaRefs>
-    <ds:schemaRef ds:uri="http://schemas.microsoft.com/sharepoint/v3/contenttype/forms"/>
-  </ds:schemaRefs>
-</ds:datastoreItem>
-</file>
-
-<file path=customXml/itemProps3.xml><?xml version="1.0" encoding="utf-8"?>
 <ds:datastoreItem xmlns:ds="http://schemas.openxmlformats.org/officeDocument/2006/customXml" ds:itemID="{A5D6CA26-2044-4556-AF71-85AB2F071F1B}">
   <ds:schemaRefs>
     <ds:schemaRef ds:uri="http://schemas.microsoft.com/office/2006/metadata/properties"/>
@@ -9123,4 +9948,12 @@
     <ds:schemaRef ds:uri="28eae0ba-798a-43ba-875e-a4c1761c9885"/>
   </ds:schemaRefs>
 </ds:datastoreItem>
+</file>
+
+<file path=customXml/itemProps3.xml><?xml version="1.0" encoding="utf-8"?>
+<ds:datastoreItem xmlns:ds="http://schemas.openxmlformats.org/officeDocument/2006/customXml" ds:itemID="{CB315D71-9ACA-4487-AB45-0E541C380B24}">
+  <ds:schemaRefs>
+    <ds:schemaRef ds:uri="http://schemas.microsoft.com/sharepoint/v3/contenttype/forms"/>
+  </ds:schemaRefs>
+</ds:datastoreItem>
 </file>
</xml_diff>